<commit_message>
Added to report but not complete
</commit_message>
<xml_diff>
--- a/docs/mid-report/modx.docx
+++ b/docs/mid-report/modx.docx
@@ -176,8 +176,6 @@
       <w:r>
         <w:t>”</w:t>
       </w:r>
-      <w:bookmarkStart w:id="0" w:name="_GoBack"/>
-      <w:bookmarkEnd w:id="0"/>
       <w:r>
         <w:t xml:space="preserve"> 4:</w:t>
       </w:r>
@@ -461,7 +459,10 @@
         <w:t xml:space="preserve"> limite</w:t>
       </w:r>
       <w:r>
-        <w:t xml:space="preserve"> pré-estabelecido.</w:t>
+        <w:t xml:space="preserve"> pré-estabelecid</w:t>
+      </w:r>
+      <w:r>
+        <w:t>o ou um jogador esgota todas as peças que tem para jogar (neste caso, ganha o jogador com mais pontos).</w:t>
       </w:r>
     </w:p>
     <w:p>
@@ -472,6 +473,7 @@
       <w:r>
         <w:rPr>
           <w:noProof/>
+          <w:lang w:eastAsia="pt-PT"/>
         </w:rPr>
         <mc:AlternateContent>
           <mc:Choice Requires="wps">
@@ -696,6 +698,823 @@
         <w:ind w:firstLine="708"/>
         <w:jc w:val="both"/>
       </w:pPr>
+      <w:r>
+        <w:t>A representação do estado do jogo vai ser feita com recurso a uma lista de linhas do tabuleiro (em que a primeira corresponde à linha de cima). Por sua vez, cada linha é constituída por uma lista de células do tabuleiro (em que a primeira corresponde à célula mais à esquerda). Por fim, cada célula é constituída por uma lista de dois elementos. O primeiro é o número ind</w:t>
+      </w:r>
+      <w:r>
+        <w:t>icativo da base dessa célula (0</w:t>
+      </w:r>
+      <w:r>
+        <w:t xml:space="preserve"> no caso de não ter ainda nenhuma peça, e</w:t>
+      </w:r>
+      <w:r>
+        <w:t>ntre 1</w:t>
+      </w:r>
+      <w:r>
+        <w:t xml:space="preserve"> e 4 representa a respetiva cor),</w:t>
+      </w:r>
+      <w:r>
+        <w:t xml:space="preserve"> enquanto o segundo é o número indicativo da peça-X presente nessa célula (-1 se nenhuma peça estiver </w:t>
+      </w:r>
+      <w:r>
+        <w:t>colocada, entre 0 e 4 representa o código da peça lá presente</w:t>
+      </w:r>
+      <w:r>
+        <w:t>).</w:t>
+      </w:r>
+    </w:p>
+    <w:p>
+      <w:pPr>
+        <w:ind w:firstLine="708"/>
+        <w:jc w:val="both"/>
+      </w:pPr>
+      <w:r>
+        <w:t>Os únicos requisitos impostos por esta implementação são a necessidade de todas as listas que representam linhas terem o mesmo tamanho, que deverá também corresponder ao número total de linhas (elementos da lista principal). Para além disso, os valores de ocupação de cada célula devem corresponder aos valores enunciados para que a representação seja a mais correta.</w:t>
+      </w:r>
+    </w:p>
+    <w:p>
+      <w:pPr>
+        <w:ind w:firstLine="708"/>
+        <w:jc w:val="both"/>
+      </w:pPr>
+      <w:r>
+        <w:t>A correspondência entre códigos e peças pode ser consultada na secção “Visualização do Tabuleiro”.</w:t>
+      </w:r>
+      <w:r>
+        <w:t xml:space="preserve"> </w:t>
+      </w:r>
+    </w:p>
+    <w:p>
+      <w:pPr>
+        <w:pStyle w:val="Cabealho1"/>
+        <w:jc w:val="both"/>
+        <w:rPr>
+          <w:color w:val="auto"/>
+        </w:rPr>
+      </w:pPr>
+      <w:r>
+        <w:rPr>
+          <w:color w:val="auto"/>
+        </w:rPr>
+        <w:t>3 – Visualização do Tabuleiro</w:t>
+      </w:r>
+    </w:p>
+    <w:p>
+      <w:pPr>
+        <w:jc w:val="both"/>
+      </w:pPr>
+    </w:p>
+    <w:p>
+      <w:pPr>
+        <w:jc w:val="both"/>
+      </w:pPr>
+      <w:r>
+        <w:tab/>
+        <w:t xml:space="preserve">O tabuleiro será visualizado através da utilização de caracteres ASCII para representar as peças, posições vazias e limites das células. </w:t>
+      </w:r>
+      <w:r>
+        <w:t>Segue-se a correspondência entre códigos e valores para as peças-X e marcadores de pontuação:</w:t>
+      </w:r>
+    </w:p>
+    <w:tbl>
+      <w:tblPr>
+        <w:tblStyle w:val="Tabelacomgrelha"/>
+        <w:tblW w:w="0" w:type="auto"/>
+        <w:tblLook w:val="04A0" w:firstRow="1" w:lastRow="0" w:firstColumn="1" w:lastColumn="0" w:noHBand="0" w:noVBand="1"/>
+      </w:tblPr>
+      <w:tblGrid>
+        <w:gridCol w:w="2022"/>
+        <w:gridCol w:w="1667"/>
+        <w:gridCol w:w="1343"/>
+        <w:gridCol w:w="1884"/>
+        <w:gridCol w:w="1578"/>
+      </w:tblGrid>
+      <w:tr>
+        <w:tc>
+          <w:tcPr>
+            <w:tcW w:w="2022" w:type="dxa"/>
+            <w:tcBorders>
+              <w:top w:val="nil"/>
+              <w:left w:val="nil"/>
+              <w:bottom w:val="nil"/>
+            </w:tcBorders>
+          </w:tcPr>
+          <w:p>
+            <w:pPr>
+              <w:jc w:val="both"/>
+            </w:pPr>
+          </w:p>
+        </w:tc>
+        <w:tc>
+          <w:tcPr>
+            <w:tcW w:w="3010" w:type="dxa"/>
+            <w:gridSpan w:val="2"/>
+            <w:shd w:val="clear" w:color="auto" w:fill="0070C0"/>
+          </w:tcPr>
+          <w:p>
+            <w:pPr>
+              <w:jc w:val="center"/>
+              <w:rPr>
+                <w:b/>
+                <w:color w:val="FFFFFF" w:themeColor="background1"/>
+              </w:rPr>
+            </w:pPr>
+            <w:r>
+              <w:rPr>
+                <w:b/>
+                <w:color w:val="FFFFFF" w:themeColor="background1"/>
+              </w:rPr>
+              <w:t>Peças-X</w:t>
+            </w:r>
+          </w:p>
+        </w:tc>
+        <w:tc>
+          <w:tcPr>
+            <w:tcW w:w="3462" w:type="dxa"/>
+            <w:gridSpan w:val="2"/>
+            <w:shd w:val="clear" w:color="auto" w:fill="0070C0"/>
+          </w:tcPr>
+          <w:p>
+            <w:pPr>
+              <w:jc w:val="center"/>
+              <w:rPr>
+                <w:b/>
+                <w:color w:val="FFFFFF" w:themeColor="background1"/>
+              </w:rPr>
+            </w:pPr>
+            <w:r>
+              <w:rPr>
+                <w:b/>
+                <w:color w:val="FFFFFF" w:themeColor="background1"/>
+              </w:rPr>
+              <w:t>Marcador de Pontuação</w:t>
+            </w:r>
+          </w:p>
+        </w:tc>
+      </w:tr>
+      <w:tr>
+        <w:tc>
+          <w:tcPr>
+            <w:tcW w:w="2022" w:type="dxa"/>
+            <w:tcBorders>
+              <w:top w:val="nil"/>
+              <w:left w:val="nil"/>
+            </w:tcBorders>
+          </w:tcPr>
+          <w:p>
+            <w:pPr>
+              <w:jc w:val="both"/>
+            </w:pPr>
+          </w:p>
+        </w:tc>
+        <w:tc>
+          <w:tcPr>
+            <w:tcW w:w="1667" w:type="dxa"/>
+            <w:shd w:val="clear" w:color="auto" w:fill="BDD6EE" w:themeFill="accent1" w:themeFillTint="66"/>
+          </w:tcPr>
+          <w:p>
+            <w:pPr>
+              <w:jc w:val="center"/>
+              <w:rPr>
+                <w:b/>
+              </w:rPr>
+            </w:pPr>
+            <w:r>
+              <w:rPr>
+                <w:b/>
+              </w:rPr>
+              <w:t>Código</w:t>
+            </w:r>
+          </w:p>
+        </w:tc>
+        <w:tc>
+          <w:tcPr>
+            <w:tcW w:w="1343" w:type="dxa"/>
+            <w:shd w:val="clear" w:color="auto" w:fill="BDD6EE" w:themeFill="accent1" w:themeFillTint="66"/>
+          </w:tcPr>
+          <w:p>
+            <w:pPr>
+              <w:jc w:val="center"/>
+              <w:rPr>
+                <w:b/>
+              </w:rPr>
+            </w:pPr>
+            <w:r>
+              <w:rPr>
+                <w:b/>
+              </w:rPr>
+              <w:t>Caractere</w:t>
+            </w:r>
+          </w:p>
+        </w:tc>
+        <w:tc>
+          <w:tcPr>
+            <w:tcW w:w="1884" w:type="dxa"/>
+            <w:shd w:val="clear" w:color="auto" w:fill="BDD6EE" w:themeFill="accent1" w:themeFillTint="66"/>
+          </w:tcPr>
+          <w:p>
+            <w:pPr>
+              <w:jc w:val="center"/>
+              <w:rPr>
+                <w:b/>
+              </w:rPr>
+            </w:pPr>
+            <w:r>
+              <w:rPr>
+                <w:b/>
+              </w:rPr>
+              <w:t>Código</w:t>
+            </w:r>
+          </w:p>
+        </w:tc>
+        <w:tc>
+          <w:tcPr>
+            <w:tcW w:w="1578" w:type="dxa"/>
+            <w:shd w:val="clear" w:color="auto" w:fill="BDD6EE" w:themeFill="accent1" w:themeFillTint="66"/>
+          </w:tcPr>
+          <w:p>
+            <w:pPr>
+              <w:jc w:val="center"/>
+              <w:rPr>
+                <w:b/>
+              </w:rPr>
+            </w:pPr>
+            <w:r>
+              <w:rPr>
+                <w:b/>
+              </w:rPr>
+              <w:t>Caractere</w:t>
+            </w:r>
+          </w:p>
+        </w:tc>
+      </w:tr>
+      <w:tr>
+        <w:tc>
+          <w:tcPr>
+            <w:tcW w:w="2022" w:type="dxa"/>
+            <w:shd w:val="clear" w:color="auto" w:fill="0070C0"/>
+          </w:tcPr>
+          <w:p>
+            <w:pPr>
+              <w:jc w:val="both"/>
+              <w:rPr>
+                <w:b/>
+                <w:color w:val="FFFFFF" w:themeColor="background1"/>
+              </w:rPr>
+            </w:pPr>
+            <w:r>
+              <w:rPr>
+                <w:b/>
+                <w:color w:val="FFFFFF" w:themeColor="background1"/>
+              </w:rPr>
+              <w:t>Sem peça</w:t>
+            </w:r>
+          </w:p>
+        </w:tc>
+        <w:tc>
+          <w:tcPr>
+            <w:tcW w:w="1667" w:type="dxa"/>
+          </w:tcPr>
+          <w:p>
+            <w:pPr>
+              <w:jc w:val="center"/>
+            </w:pPr>
+            <w:r>
+              <w:t>-1</w:t>
+            </w:r>
+          </w:p>
+        </w:tc>
+        <w:tc>
+          <w:tcPr>
+            <w:tcW w:w="1343" w:type="dxa"/>
+          </w:tcPr>
+          <w:p>
+            <w:pPr>
+              <w:jc w:val="center"/>
+            </w:pPr>
+            <w:r>
+              <w:t>‘ ‘</w:t>
+            </w:r>
+          </w:p>
+        </w:tc>
+        <w:tc>
+          <w:tcPr>
+            <w:tcW w:w="1884" w:type="dxa"/>
+          </w:tcPr>
+          <w:p>
+            <w:pPr>
+              <w:jc w:val="center"/>
+            </w:pPr>
+            <w:r>
+              <w:t>-1</w:t>
+            </w:r>
+            <w:bookmarkStart w:id="0" w:name="_GoBack"/>
+            <w:bookmarkEnd w:id="0"/>
+          </w:p>
+        </w:tc>
+        <w:tc>
+          <w:tcPr>
+            <w:tcW w:w="1578" w:type="dxa"/>
+          </w:tcPr>
+          <w:p>
+            <w:pPr>
+              <w:jc w:val="center"/>
+            </w:pPr>
+            <w:r>
+              <w:t>‘ ‘</w:t>
+            </w:r>
+          </w:p>
+        </w:tc>
+      </w:tr>
+      <w:tr>
+        <w:tc>
+          <w:tcPr>
+            <w:tcW w:w="2022" w:type="dxa"/>
+            <w:shd w:val="clear" w:color="auto" w:fill="0070C0"/>
+          </w:tcPr>
+          <w:p>
+            <w:pPr>
+              <w:jc w:val="both"/>
+              <w:rPr>
+                <w:b/>
+                <w:color w:val="FFFFFF" w:themeColor="background1"/>
+              </w:rPr>
+            </w:pPr>
+            <w:r>
+              <w:rPr>
+                <w:b/>
+                <w:color w:val="FFFFFF" w:themeColor="background1"/>
+              </w:rPr>
+              <w:t>Transparente</w:t>
+            </w:r>
+          </w:p>
+        </w:tc>
+        <w:tc>
+          <w:tcPr>
+            <w:tcW w:w="1667" w:type="dxa"/>
+          </w:tcPr>
+          <w:p>
+            <w:pPr>
+              <w:jc w:val="center"/>
+            </w:pPr>
+            <w:r>
+              <w:t>0</w:t>
+            </w:r>
+          </w:p>
+        </w:tc>
+        <w:tc>
+          <w:tcPr>
+            <w:tcW w:w="1343" w:type="dxa"/>
+          </w:tcPr>
+          <w:p>
+            <w:pPr>
+              <w:jc w:val="center"/>
+            </w:pPr>
+            <w:r>
+              <w:t>‘X’</w:t>
+            </w:r>
+          </w:p>
+        </w:tc>
+        <w:tc>
+          <w:tcPr>
+            <w:tcW w:w="3462" w:type="dxa"/>
+            <w:gridSpan w:val="2"/>
+            <w:shd w:val="clear" w:color="auto" w:fill="595959" w:themeFill="text1" w:themeFillTint="A6"/>
+          </w:tcPr>
+          <w:p>
+            <w:pPr>
+              <w:jc w:val="center"/>
+              <w:rPr>
+                <w:color w:val="FFFFFF" w:themeColor="background1"/>
+              </w:rPr>
+            </w:pPr>
+            <w:r>
+              <w:rPr>
+                <w:color w:val="FFFFFF" w:themeColor="background1"/>
+              </w:rPr>
+              <w:t>Inexistente</w:t>
+            </w:r>
+          </w:p>
+        </w:tc>
+      </w:tr>
+      <w:tr>
+        <w:tc>
+          <w:tcPr>
+            <w:tcW w:w="2022" w:type="dxa"/>
+            <w:shd w:val="clear" w:color="auto" w:fill="0070C0"/>
+          </w:tcPr>
+          <w:p>
+            <w:pPr>
+              <w:jc w:val="both"/>
+              <w:rPr>
+                <w:b/>
+                <w:color w:val="FFFFFF" w:themeColor="background1"/>
+              </w:rPr>
+            </w:pPr>
+            <w:r>
+              <w:rPr>
+                <w:b/>
+                <w:color w:val="FFFFFF" w:themeColor="background1"/>
+              </w:rPr>
+              <w:t>Vermelho</w:t>
+            </w:r>
+          </w:p>
+        </w:tc>
+        <w:tc>
+          <w:tcPr>
+            <w:tcW w:w="1667" w:type="dxa"/>
+          </w:tcPr>
+          <w:p>
+            <w:pPr>
+              <w:jc w:val="center"/>
+            </w:pPr>
+            <w:r>
+              <w:t>1</w:t>
+            </w:r>
+          </w:p>
+        </w:tc>
+        <w:tc>
+          <w:tcPr>
+            <w:tcW w:w="1343" w:type="dxa"/>
+          </w:tcPr>
+          <w:p>
+            <w:pPr>
+              <w:jc w:val="center"/>
+            </w:pPr>
+            <w:r>
+              <w:t>‘</w:t>
+            </w:r>
+            <w:r>
+              <w:t>R</w:t>
+            </w:r>
+            <w:r>
+              <w:t>’</w:t>
+            </w:r>
+          </w:p>
+        </w:tc>
+        <w:tc>
+          <w:tcPr>
+            <w:tcW w:w="1884" w:type="dxa"/>
+          </w:tcPr>
+          <w:p>
+            <w:pPr>
+              <w:jc w:val="center"/>
+            </w:pPr>
+            <w:r>
+              <w:t>1</w:t>
+            </w:r>
+          </w:p>
+        </w:tc>
+        <w:tc>
+          <w:tcPr>
+            <w:tcW w:w="1578" w:type="dxa"/>
+          </w:tcPr>
+          <w:p>
+            <w:pPr>
+              <w:jc w:val="center"/>
+            </w:pPr>
+            <w:r>
+              <w:t>‘</w:t>
+            </w:r>
+            <w:proofErr w:type="gramStart"/>
+            <w:r>
+              <w:t>r</w:t>
+            </w:r>
+            <w:proofErr w:type="gramEnd"/>
+            <w:r>
+              <w:t>’</w:t>
+            </w:r>
+          </w:p>
+        </w:tc>
+      </w:tr>
+      <w:tr>
+        <w:tc>
+          <w:tcPr>
+            <w:tcW w:w="2022" w:type="dxa"/>
+            <w:shd w:val="clear" w:color="auto" w:fill="0070C0"/>
+          </w:tcPr>
+          <w:p>
+            <w:pPr>
+              <w:jc w:val="both"/>
+              <w:rPr>
+                <w:b/>
+                <w:color w:val="FFFFFF" w:themeColor="background1"/>
+              </w:rPr>
+            </w:pPr>
+            <w:r>
+              <w:rPr>
+                <w:b/>
+                <w:color w:val="FFFFFF" w:themeColor="background1"/>
+              </w:rPr>
+              <w:t>Preto</w:t>
+            </w:r>
+          </w:p>
+        </w:tc>
+        <w:tc>
+          <w:tcPr>
+            <w:tcW w:w="1667" w:type="dxa"/>
+          </w:tcPr>
+          <w:p>
+            <w:pPr>
+              <w:jc w:val="center"/>
+            </w:pPr>
+            <w:r>
+              <w:t>2</w:t>
+            </w:r>
+          </w:p>
+        </w:tc>
+        <w:tc>
+          <w:tcPr>
+            <w:tcW w:w="1343" w:type="dxa"/>
+          </w:tcPr>
+          <w:p>
+            <w:pPr>
+              <w:jc w:val="center"/>
+            </w:pPr>
+            <w:r>
+              <w:t>‘</w:t>
+            </w:r>
+            <w:r>
+              <w:t>B</w:t>
+            </w:r>
+            <w:r>
+              <w:t>’</w:t>
+            </w:r>
+          </w:p>
+        </w:tc>
+        <w:tc>
+          <w:tcPr>
+            <w:tcW w:w="1884" w:type="dxa"/>
+          </w:tcPr>
+          <w:p>
+            <w:pPr>
+              <w:jc w:val="center"/>
+            </w:pPr>
+            <w:r>
+              <w:t>2</w:t>
+            </w:r>
+          </w:p>
+        </w:tc>
+        <w:tc>
+          <w:tcPr>
+            <w:tcW w:w="1578" w:type="dxa"/>
+          </w:tcPr>
+          <w:p>
+            <w:pPr>
+              <w:jc w:val="center"/>
+            </w:pPr>
+            <w:r>
+              <w:t>‘</w:t>
+            </w:r>
+            <w:proofErr w:type="gramStart"/>
+            <w:r>
+              <w:t>b</w:t>
+            </w:r>
+            <w:proofErr w:type="gramEnd"/>
+            <w:r>
+              <w:t>’</w:t>
+            </w:r>
+          </w:p>
+        </w:tc>
+      </w:tr>
+      <w:tr>
+        <w:tc>
+          <w:tcPr>
+            <w:tcW w:w="2022" w:type="dxa"/>
+            <w:shd w:val="clear" w:color="auto" w:fill="0070C0"/>
+          </w:tcPr>
+          <w:p>
+            <w:pPr>
+              <w:jc w:val="both"/>
+              <w:rPr>
+                <w:b/>
+                <w:color w:val="FFFFFF" w:themeColor="background1"/>
+              </w:rPr>
+            </w:pPr>
+            <w:r>
+              <w:rPr>
+                <w:b/>
+                <w:color w:val="FFFFFF" w:themeColor="background1"/>
+              </w:rPr>
+              <w:t>Amarelo</w:t>
+            </w:r>
+          </w:p>
+        </w:tc>
+        <w:tc>
+          <w:tcPr>
+            <w:tcW w:w="1667" w:type="dxa"/>
+          </w:tcPr>
+          <w:p>
+            <w:pPr>
+              <w:jc w:val="center"/>
+            </w:pPr>
+            <w:r>
+              <w:t>3</w:t>
+            </w:r>
+          </w:p>
+        </w:tc>
+        <w:tc>
+          <w:tcPr>
+            <w:tcW w:w="1343" w:type="dxa"/>
+          </w:tcPr>
+          <w:p>
+            <w:pPr>
+              <w:jc w:val="center"/>
+            </w:pPr>
+            <w:r>
+              <w:t>‘</w:t>
+            </w:r>
+            <w:r>
+              <w:t>Y</w:t>
+            </w:r>
+            <w:r>
+              <w:t>’</w:t>
+            </w:r>
+          </w:p>
+        </w:tc>
+        <w:tc>
+          <w:tcPr>
+            <w:tcW w:w="1884" w:type="dxa"/>
+          </w:tcPr>
+          <w:p>
+            <w:pPr>
+              <w:jc w:val="center"/>
+            </w:pPr>
+            <w:r>
+              <w:t>3</w:t>
+            </w:r>
+          </w:p>
+        </w:tc>
+        <w:tc>
+          <w:tcPr>
+            <w:tcW w:w="1578" w:type="dxa"/>
+          </w:tcPr>
+          <w:p>
+            <w:pPr>
+              <w:jc w:val="center"/>
+            </w:pPr>
+            <w:r>
+              <w:t>‘</w:t>
+            </w:r>
+            <w:proofErr w:type="gramStart"/>
+            <w:r>
+              <w:t>y</w:t>
+            </w:r>
+            <w:proofErr w:type="gramEnd"/>
+            <w:r>
+              <w:t>’</w:t>
+            </w:r>
+          </w:p>
+        </w:tc>
+      </w:tr>
+      <w:tr>
+        <w:tc>
+          <w:tcPr>
+            <w:tcW w:w="2022" w:type="dxa"/>
+            <w:shd w:val="clear" w:color="auto" w:fill="0070C0"/>
+          </w:tcPr>
+          <w:p>
+            <w:pPr>
+              <w:jc w:val="both"/>
+              <w:rPr>
+                <w:b/>
+                <w:color w:val="FFFFFF" w:themeColor="background1"/>
+              </w:rPr>
+            </w:pPr>
+            <w:r>
+              <w:rPr>
+                <w:b/>
+                <w:color w:val="FFFFFF" w:themeColor="background1"/>
+              </w:rPr>
+              <w:t>Verde</w:t>
+            </w:r>
+          </w:p>
+        </w:tc>
+        <w:tc>
+          <w:tcPr>
+            <w:tcW w:w="1667" w:type="dxa"/>
+          </w:tcPr>
+          <w:p>
+            <w:pPr>
+              <w:jc w:val="center"/>
+            </w:pPr>
+            <w:r>
+              <w:t>4</w:t>
+            </w:r>
+          </w:p>
+        </w:tc>
+        <w:tc>
+          <w:tcPr>
+            <w:tcW w:w="1343" w:type="dxa"/>
+          </w:tcPr>
+          <w:p>
+            <w:pPr>
+              <w:jc w:val="center"/>
+            </w:pPr>
+            <w:r>
+              <w:t>‘</w:t>
+            </w:r>
+            <w:r>
+              <w:t>G</w:t>
+            </w:r>
+            <w:r>
+              <w:t>’</w:t>
+            </w:r>
+          </w:p>
+        </w:tc>
+        <w:tc>
+          <w:tcPr>
+            <w:tcW w:w="1884" w:type="dxa"/>
+          </w:tcPr>
+          <w:p>
+            <w:pPr>
+              <w:jc w:val="center"/>
+            </w:pPr>
+            <w:r>
+              <w:t>4</w:t>
+            </w:r>
+          </w:p>
+        </w:tc>
+        <w:tc>
+          <w:tcPr>
+            <w:tcW w:w="1578" w:type="dxa"/>
+          </w:tcPr>
+          <w:p>
+            <w:pPr>
+              <w:jc w:val="center"/>
+            </w:pPr>
+            <w:r>
+              <w:t>‘</w:t>
+            </w:r>
+            <w:proofErr w:type="gramStart"/>
+            <w:r>
+              <w:t>g</w:t>
+            </w:r>
+            <w:proofErr w:type="gramEnd"/>
+            <w:r>
+              <w:t>’</w:t>
+            </w:r>
+          </w:p>
+        </w:tc>
+      </w:tr>
+    </w:tbl>
+    <w:p>
+      <w:pPr>
+        <w:jc w:val="both"/>
+      </w:pPr>
+      <w:r>
+        <w:tab/>
+      </w:r>
+    </w:p>
+    <w:p>
+      <w:pPr>
+        <w:ind w:firstLine="708"/>
+        <w:jc w:val="both"/>
+      </w:pPr>
+      <w:r>
+        <w:t>Para além dos valores indicados na tabela, existem também caracteres usados na separação horizontal (‘|’) e vertical (‘-‘) de células.</w:t>
+      </w:r>
+    </w:p>
+    <w:p>
+      <w:pPr>
+        <w:ind w:firstLine="708"/>
+        <w:jc w:val="both"/>
+      </w:pPr>
+    </w:p>
+    <w:p>
+      <w:pPr>
+        <w:pStyle w:val="Cabealho1"/>
+        <w:jc w:val="both"/>
+        <w:rPr>
+          <w:color w:val="auto"/>
+        </w:rPr>
+      </w:pPr>
+      <w:r>
+        <w:rPr>
+          <w:color w:val="auto"/>
+        </w:rPr>
+        <w:t>4</w:t>
+      </w:r>
+      <w:r>
+        <w:rPr>
+          <w:color w:val="auto"/>
+        </w:rPr>
+        <w:t xml:space="preserve"> – Movimentos</w:t>
+      </w:r>
+    </w:p>
+    <w:p>
+      <w:pPr>
+        <w:jc w:val="both"/>
+      </w:pPr>
+      <w:r>
+        <w:tab/>
+      </w:r>
+    </w:p>
+    <w:p>
+      <w:pPr>
+        <w:ind w:firstLine="708"/>
+        <w:jc w:val="both"/>
+      </w:pPr>
       <w:proofErr w:type="gramStart"/>
       <w:r>
         <w:t>descrição</w:t>
@@ -723,117 +1542,7 @@
         <w:rPr>
           <w:color w:val="auto"/>
         </w:rPr>
-        <w:t>3</w:t>
-      </w:r>
-      <w:r>
-        <w:rPr>
-          <w:color w:val="auto"/>
-        </w:rPr>
-        <w:t xml:space="preserve"> – Visualização do Tabuleiro</w:t>
-      </w:r>
-    </w:p>
-    <w:p>
-      <w:pPr>
-        <w:jc w:val="both"/>
-      </w:pPr>
-      <w:r>
-        <w:tab/>
-      </w:r>
-    </w:p>
-    <w:p>
-      <w:pPr>
-        <w:ind w:firstLine="708"/>
-        <w:jc w:val="both"/>
-      </w:pPr>
-      <w:proofErr w:type="gramStart"/>
-      <w:r>
-        <w:t>descrição</w:t>
-      </w:r>
-      <w:proofErr w:type="gramEnd"/>
-      <w:r>
-        <w:t xml:space="preserve"> </w:t>
-      </w:r>
-    </w:p>
-    <w:p>
-      <w:pPr>
-        <w:ind w:firstLine="708"/>
-        <w:jc w:val="both"/>
-      </w:pPr>
-    </w:p>
-    <w:p>
-      <w:pPr>
-        <w:pStyle w:val="Cabealho1"/>
-        <w:jc w:val="both"/>
-        <w:rPr>
-          <w:color w:val="auto"/>
-        </w:rPr>
-      </w:pPr>
-      <w:r>
-        <w:rPr>
-          <w:color w:val="auto"/>
-        </w:rPr>
-        <w:t>4</w:t>
-      </w:r>
-      <w:r>
-        <w:rPr>
-          <w:color w:val="auto"/>
-        </w:rPr>
-        <w:t xml:space="preserve"> – Movimentos</w:t>
-      </w:r>
-    </w:p>
-    <w:p>
-      <w:pPr>
-        <w:jc w:val="both"/>
-      </w:pPr>
-      <w:r>
-        <w:tab/>
-      </w:r>
-    </w:p>
-    <w:p>
-      <w:pPr>
-        <w:ind w:firstLine="708"/>
-        <w:jc w:val="both"/>
-      </w:pPr>
-      <w:proofErr w:type="gramStart"/>
-      <w:r>
-        <w:t>descrição</w:t>
-      </w:r>
-      <w:proofErr w:type="gramEnd"/>
-      <w:r>
-        <w:t xml:space="preserve"> </w:t>
-      </w:r>
-    </w:p>
-    <w:p>
-      <w:pPr>
-        <w:ind w:firstLine="708"/>
-        <w:jc w:val="both"/>
-      </w:pPr>
-    </w:p>
-    <w:p>
-      <w:pPr>
-        <w:pStyle w:val="Cabealho1"/>
-        <w:jc w:val="both"/>
-        <w:rPr>
-          <w:color w:val="auto"/>
-        </w:rPr>
-      </w:pPr>
-      <w:r>
-        <w:rPr>
-          <w:color w:val="auto"/>
-        </w:rPr>
-        <w:t>5</w:t>
-      </w:r>
-      <w:r>
-        <w:rPr>
-          <w:color w:val="auto"/>
-        </w:rPr>
-        <w:t xml:space="preserve"> – </w:t>
-      </w:r>
-      <w:r>
-        <w:rPr>
-          <w:color w:val="auto"/>
-        </w:rPr>
-        <w:t>Bibliografia</w:t>
+        <w:t>5 – Bibliografia</w:t>
       </w:r>
     </w:p>
     <w:p>
@@ -1427,6 +2136,25 @@
       <w:u w:val="single"/>
     </w:rPr>
   </w:style>
+  <w:style w:type="table" w:styleId="Tabelacomgrelha">
+    <w:name w:val="Table Grid"/>
+    <w:basedOn w:val="Tabelanormal"/>
+    <w:uiPriority w:val="39"/>
+    <w:rsid w:val="00165EF5"/>
+    <w:pPr>
+      <w:spacing w:after="0" w:line="240" w:lineRule="auto"/>
+    </w:pPr>
+    <w:tblPr>
+      <w:tblBorders>
+        <w:top w:val="single" w:sz="4" w:space="0" w:color="auto"/>
+        <w:left w:val="single" w:sz="4" w:space="0" w:color="auto"/>
+        <w:bottom w:val="single" w:sz="4" w:space="0" w:color="auto"/>
+        <w:right w:val="single" w:sz="4" w:space="0" w:color="auto"/>
+        <w:insideH w:val="single" w:sz="4" w:space="0" w:color="auto"/>
+        <w:insideV w:val="single" w:sz="4" w:space="0" w:color="auto"/>
+      </w:tblBorders>
+    </w:tblPr>
+  </w:style>
 </w:styles>
 </file>
 

</xml_diff>

<commit_message>
Report closer to be done
</commit_message>
<xml_diff>
--- a/docs/mid-report/modx.docx
+++ b/docs/mid-report/modx.docx
@@ -7530,6 +7530,7 @@
       <w:r>
         <w:rPr>
           <w:noProof/>
+          <w:lang w:eastAsia="pt-PT"/>
         </w:rPr>
         <mc:AlternateContent>
           <mc:Choice Requires="wps">
@@ -17507,6 +17508,7 @@
       <w:r>
         <w:rPr>
           <w:noProof/>
+          <w:lang w:eastAsia="pt-PT"/>
         </w:rPr>
         <mc:AlternateContent>
           <mc:Choice Requires="wps">
@@ -19999,6 +20001,7 @@
       <w:r>
         <w:rPr>
           <w:noProof/>
+          <w:lang w:eastAsia="pt-PT"/>
         </w:rPr>
         <mc:AlternateContent>
           <mc:Choice Requires="wps">
@@ -21144,7 +21147,6 @@
                               </w:rPr>
                               <w:t>),</w:t>
                             </w:r>
-                            <w:proofErr w:type="spellStart"/>
                           </w:p>
                           <w:p>
                             <w:pPr>
@@ -21161,7 +21163,6 @@
                                 <w:lang w:val="en-US"/>
                               </w:rPr>
                             </w:pPr>
-                            <w:proofErr w:type="spellEnd"/>
                             <w:r>
                               <w:rPr>
                                 <w:rFonts w:ascii="Consolas" w:hAnsi="Consolas" w:cs="Consolas"/>
@@ -22414,7 +22415,6 @@
                         </w:rPr>
                         <w:t>),</w:t>
                       </w:r>
-                      <w:proofErr w:type="spellStart"/>
                     </w:p>
                     <w:p>
                       <w:pPr>
@@ -22431,7 +22431,6 @@
                           <w:lang w:val="en-US"/>
                         </w:rPr>
                       </w:pPr>
-                      <w:proofErr w:type="spellEnd"/>
                       <w:r>
                         <w:rPr>
                           <w:rFonts w:ascii="Consolas" w:hAnsi="Consolas" w:cs="Consolas"/>
@@ -22622,6 +22621,7 @@
       <w:r>
         <w:rPr>
           <w:noProof/>
+          <w:lang w:eastAsia="pt-PT"/>
         </w:rPr>
         <mc:AlternateContent>
           <mc:Choice Requires="wps">
@@ -24610,6 +24610,7 @@
       <w:r>
         <w:rPr>
           <w:noProof/>
+          <w:lang w:eastAsia="pt-PT"/>
         </w:rPr>
         <mc:AlternateContent>
           <mc:Choice Requires="wps">
@@ -27420,6 +27421,7 @@
       <w:r>
         <w:rPr>
           <w:noProof/>
+          <w:lang w:eastAsia="pt-PT"/>
         </w:rPr>
         <mc:AlternateContent>
           <mc:Choice Requires="wps">
@@ -28721,6 +28723,7 @@
                                 <w:rFonts w:ascii="Consolas" w:hAnsi="Consolas" w:cs="Consolas"/>
                                 <w:sz w:val="20"/>
                                 <w:szCs w:val="20"/>
+                                <w:lang w:val="en-US"/>
                               </w:rPr>
                             </w:pPr>
                             <w:r>
@@ -28733,27 +28736,15 @@
                               </w:rPr>
                               <w:t xml:space="preserve">        </w:t>
                             </w:r>
-                            <w:proofErr w:type="spellStart"/>
-                            <w:proofErr w:type="gramStart"/>
-                            <w:r>
-                              <w:rPr>
-                                <w:rFonts w:ascii="Consolas" w:hAnsi="Consolas" w:cs="Consolas"/>
-                                <w:color w:val="000000"/>
-                                <w:sz w:val="20"/>
-                                <w:szCs w:val="20"/>
-                              </w:rPr>
-                              <w:t>append</w:t>
-                            </w:r>
-                            <w:proofErr w:type="spellEnd"/>
-                            <w:proofErr w:type="gramEnd"/>
-                            <w:r>
-                              <w:rPr>
-                                <w:rFonts w:ascii="Consolas" w:hAnsi="Consolas" w:cs="Consolas"/>
-                                <w:color w:val="000000"/>
-                                <w:sz w:val="20"/>
-                                <w:szCs w:val="20"/>
-                              </w:rPr>
-                              <w:t>([[</w:t>
+                            <w:r>
+                              <w:rPr>
+                                <w:rFonts w:ascii="Consolas" w:hAnsi="Consolas" w:cs="Consolas"/>
+                                <w:color w:val="000000"/>
+                                <w:sz w:val="20"/>
+                                <w:szCs w:val="20"/>
+                                <w:lang w:val="en-US"/>
+                              </w:rPr>
+                              <w:t>append([[</w:t>
                             </w:r>
                             <w:r>
                               <w:rPr>
@@ -28763,6 +28754,7 @@
                                 <w:color w:val="000000"/>
                                 <w:sz w:val="20"/>
                                 <w:szCs w:val="20"/>
+                                <w:lang w:val="en-US"/>
                               </w:rPr>
                               <w:t>-1</w:t>
                             </w:r>
@@ -28772,6 +28764,7 @@
                                 <w:color w:val="000000"/>
                                 <w:sz w:val="20"/>
                                 <w:szCs w:val="20"/>
+                                <w:lang w:val="en-US"/>
                               </w:rPr>
                               <w:t xml:space="preserve">, </w:t>
                             </w:r>
@@ -28783,6 +28776,7 @@
                                 <w:color w:val="000000"/>
                                 <w:sz w:val="20"/>
                                 <w:szCs w:val="20"/>
+                                <w:lang w:val="en-US"/>
                               </w:rPr>
                               <w:t>-1</w:t>
                             </w:r>
@@ -28792,28 +28786,9 @@
                                 <w:color w:val="000000"/>
                                 <w:sz w:val="20"/>
                                 <w:szCs w:val="20"/>
-                              </w:rPr>
-                              <w:t xml:space="preserve">]], L1, </w:t>
-                            </w:r>
-                            <w:proofErr w:type="spellStart"/>
-                            <w:r>
-                              <w:rPr>
-                                <w:rFonts w:ascii="Consolas" w:hAnsi="Consolas" w:cs="Consolas"/>
-                                <w:color w:val="000000"/>
-                                <w:sz w:val="20"/>
-                                <w:szCs w:val="20"/>
-                              </w:rPr>
-                              <w:t>Line</w:t>
-                            </w:r>
-                            <w:proofErr w:type="spellEnd"/>
-                            <w:r>
-                              <w:rPr>
-                                <w:rFonts w:ascii="Consolas" w:hAnsi="Consolas" w:cs="Consolas"/>
-                                <w:color w:val="000000"/>
-                                <w:sz w:val="20"/>
-                                <w:szCs w:val="20"/>
-                              </w:rPr>
-                              <w:t>)</w:t>
+                                <w:lang w:val="en-US"/>
+                              </w:rPr>
+                              <w:t>]], L1, Line)</w:t>
                             </w:r>
                             <w:r>
                               <w:rPr>
@@ -28823,6 +28798,7 @@
                                 <w:color w:val="000000"/>
                                 <w:sz w:val="20"/>
                                 <w:szCs w:val="20"/>
+                                <w:lang w:val="en-US"/>
                               </w:rPr>
                               <w:t>.</w:t>
                             </w:r>
@@ -28838,7 +28814,16 @@
                                 <w:lang w:val="en-US"/>
                               </w:rPr>
                             </w:pPr>
-                            <w:proofErr w:type="spellStart"/>
+                            <w:r>
+                              <w:rPr>
+                                <w:rFonts w:ascii="Consolas" w:hAnsi="Consolas" w:cs="Consolas"/>
+                                <w:color w:val="000000"/>
+                                <w:sz w:val="20"/>
+                                <w:szCs w:val="20"/>
+                                <w:lang w:val="en-US"/>
+                              </w:rPr>
+                              <w:t>create_board_</w:t>
+                            </w:r>
                             <w:proofErr w:type="gramStart"/>
                             <w:r>
                               <w:rPr>
@@ -28846,20 +28831,11 @@
                                 <w:color w:val="000000"/>
                                 <w:sz w:val="20"/>
                                 <w:szCs w:val="20"/>
-                              </w:rPr>
-                              <w:t>create_board_line</w:t>
-                            </w:r>
-                            <w:proofErr w:type="spellEnd"/>
+                                <w:lang w:val="en-US"/>
+                              </w:rPr>
+                              <w:t>line(</w:t>
+                            </w:r>
                             <w:proofErr w:type="gramEnd"/>
-                            <w:r>
-                              <w:rPr>
-                                <w:rFonts w:ascii="Consolas" w:hAnsi="Consolas" w:cs="Consolas"/>
-                                <w:color w:val="000000"/>
-                                <w:sz w:val="20"/>
-                                <w:szCs w:val="20"/>
-                              </w:rPr>
-                              <w:t>(</w:t>
-                            </w:r>
                             <w:r>
                               <w:rPr>
                                 <w:rFonts w:ascii="Consolas" w:hAnsi="Consolas" w:cs="Consolas"/>
@@ -28868,6 +28844,7 @@
                                 <w:color w:val="000000"/>
                                 <w:sz w:val="20"/>
                                 <w:szCs w:val="20"/>
+                                <w:lang w:val="en-US"/>
                               </w:rPr>
                               <w:t>0</w:t>
                             </w:r>
@@ -28877,6 +28854,7 @@
                                 <w:color w:val="000000"/>
                                 <w:sz w:val="20"/>
                                 <w:szCs w:val="20"/>
+                                <w:lang w:val="en-US"/>
                               </w:rPr>
                               <w:t>, [])</w:t>
                             </w:r>
@@ -28888,6 +28866,7 @@
                                 <w:color w:val="000000"/>
                                 <w:sz w:val="20"/>
                                 <w:szCs w:val="20"/>
+                                <w:lang w:val="en-US"/>
                               </w:rPr>
                               <w:t>.</w:t>
                             </w:r>
@@ -30168,6 +30147,7 @@
                           <w:rFonts w:ascii="Consolas" w:hAnsi="Consolas" w:cs="Consolas"/>
                           <w:sz w:val="20"/>
                           <w:szCs w:val="20"/>
+                          <w:lang w:val="en-US"/>
                         </w:rPr>
                       </w:pPr>
                       <w:r>
@@ -30180,27 +30160,15 @@
                         </w:rPr>
                         <w:t xml:space="preserve">        </w:t>
                       </w:r>
-                      <w:proofErr w:type="spellStart"/>
-                      <w:proofErr w:type="gramStart"/>
-                      <w:r>
-                        <w:rPr>
-                          <w:rFonts w:ascii="Consolas" w:hAnsi="Consolas" w:cs="Consolas"/>
-                          <w:color w:val="000000"/>
-                          <w:sz w:val="20"/>
-                          <w:szCs w:val="20"/>
-                        </w:rPr>
-                        <w:t>append</w:t>
-                      </w:r>
-                      <w:proofErr w:type="spellEnd"/>
-                      <w:proofErr w:type="gramEnd"/>
-                      <w:r>
-                        <w:rPr>
-                          <w:rFonts w:ascii="Consolas" w:hAnsi="Consolas" w:cs="Consolas"/>
-                          <w:color w:val="000000"/>
-                          <w:sz w:val="20"/>
-                          <w:szCs w:val="20"/>
-                        </w:rPr>
-                        <w:t>([[</w:t>
+                      <w:r>
+                        <w:rPr>
+                          <w:rFonts w:ascii="Consolas" w:hAnsi="Consolas" w:cs="Consolas"/>
+                          <w:color w:val="000000"/>
+                          <w:sz w:val="20"/>
+                          <w:szCs w:val="20"/>
+                          <w:lang w:val="en-US"/>
+                        </w:rPr>
+                        <w:t>append([[</w:t>
                       </w:r>
                       <w:r>
                         <w:rPr>
@@ -30210,6 +30178,7 @@
                           <w:color w:val="000000"/>
                           <w:sz w:val="20"/>
                           <w:szCs w:val="20"/>
+                          <w:lang w:val="en-US"/>
                         </w:rPr>
                         <w:t>-1</w:t>
                       </w:r>
@@ -30219,6 +30188,7 @@
                           <w:color w:val="000000"/>
                           <w:sz w:val="20"/>
                           <w:szCs w:val="20"/>
+                          <w:lang w:val="en-US"/>
                         </w:rPr>
                         <w:t xml:space="preserve">, </w:t>
                       </w:r>
@@ -30230,6 +30200,7 @@
                           <w:color w:val="000000"/>
                           <w:sz w:val="20"/>
                           <w:szCs w:val="20"/>
+                          <w:lang w:val="en-US"/>
                         </w:rPr>
                         <w:t>-1</w:t>
                       </w:r>
@@ -30239,28 +30210,9 @@
                           <w:color w:val="000000"/>
                           <w:sz w:val="20"/>
                           <w:szCs w:val="20"/>
-                        </w:rPr>
-                        <w:t xml:space="preserve">]], L1, </w:t>
-                      </w:r>
-                      <w:proofErr w:type="spellStart"/>
-                      <w:r>
-                        <w:rPr>
-                          <w:rFonts w:ascii="Consolas" w:hAnsi="Consolas" w:cs="Consolas"/>
-                          <w:color w:val="000000"/>
-                          <w:sz w:val="20"/>
-                          <w:szCs w:val="20"/>
-                        </w:rPr>
-                        <w:t>Line</w:t>
-                      </w:r>
-                      <w:proofErr w:type="spellEnd"/>
-                      <w:r>
-                        <w:rPr>
-                          <w:rFonts w:ascii="Consolas" w:hAnsi="Consolas" w:cs="Consolas"/>
-                          <w:color w:val="000000"/>
-                          <w:sz w:val="20"/>
-                          <w:szCs w:val="20"/>
-                        </w:rPr>
-                        <w:t>)</w:t>
+                          <w:lang w:val="en-US"/>
+                        </w:rPr>
+                        <w:t>]], L1, Line)</w:t>
                       </w:r>
                       <w:r>
                         <w:rPr>
@@ -30270,6 +30222,7 @@
                           <w:color w:val="000000"/>
                           <w:sz w:val="20"/>
                           <w:szCs w:val="20"/>
+                          <w:lang w:val="en-US"/>
                         </w:rPr>
                         <w:t>.</w:t>
                       </w:r>
@@ -30285,7 +30238,16 @@
                           <w:lang w:val="en-US"/>
                         </w:rPr>
                       </w:pPr>
-                      <w:proofErr w:type="spellStart"/>
+                      <w:r>
+                        <w:rPr>
+                          <w:rFonts w:ascii="Consolas" w:hAnsi="Consolas" w:cs="Consolas"/>
+                          <w:color w:val="000000"/>
+                          <w:sz w:val="20"/>
+                          <w:szCs w:val="20"/>
+                          <w:lang w:val="en-US"/>
+                        </w:rPr>
+                        <w:t>create_board_</w:t>
+                      </w:r>
                       <w:proofErr w:type="gramStart"/>
                       <w:r>
                         <w:rPr>
@@ -30293,20 +30255,11 @@
                           <w:color w:val="000000"/>
                           <w:sz w:val="20"/>
                           <w:szCs w:val="20"/>
-                        </w:rPr>
-                        <w:t>create_board_line</w:t>
-                      </w:r>
-                      <w:proofErr w:type="spellEnd"/>
+                          <w:lang w:val="en-US"/>
+                        </w:rPr>
+                        <w:t>line(</w:t>
+                      </w:r>
                       <w:proofErr w:type="gramEnd"/>
-                      <w:r>
-                        <w:rPr>
-                          <w:rFonts w:ascii="Consolas" w:hAnsi="Consolas" w:cs="Consolas"/>
-                          <w:color w:val="000000"/>
-                          <w:sz w:val="20"/>
-                          <w:szCs w:val="20"/>
-                        </w:rPr>
-                        <w:t>(</w:t>
-                      </w:r>
                       <w:r>
                         <w:rPr>
                           <w:rFonts w:ascii="Consolas" w:hAnsi="Consolas" w:cs="Consolas"/>
@@ -30315,6 +30268,7 @@
                           <w:color w:val="000000"/>
                           <w:sz w:val="20"/>
                           <w:szCs w:val="20"/>
+                          <w:lang w:val="en-US"/>
                         </w:rPr>
                         <w:t>0</w:t>
                       </w:r>
@@ -30324,6 +30278,7 @@
                           <w:color w:val="000000"/>
                           <w:sz w:val="20"/>
                           <w:szCs w:val="20"/>
+                          <w:lang w:val="en-US"/>
                         </w:rPr>
                         <w:t>, [])</w:t>
                       </w:r>
@@ -30335,6 +30290,7 @@
                           <w:color w:val="000000"/>
                           <w:sz w:val="20"/>
                           <w:szCs w:val="20"/>
+                          <w:lang w:val="en-US"/>
                         </w:rPr>
                         <w:t>.</w:t>
                       </w:r>
@@ -30439,6 +30395,87 @@
       </w:pPr>
       <w:r>
         <w:t>Se for formado um padrão o predicado deve substituir todas as peças-X do padrão por marcadores de pontuação e coloca as peças transparentes usadas no padrão em novos sítios de forma aleatória.</w:t>
+      </w:r>
+    </w:p>
+    <w:p>
+      <w:pPr>
+        <w:pStyle w:val="PargrafodaLista"/>
+        <w:numPr>
+          <w:ilvl w:val="1"/>
+          <w:numId w:val="1"/>
+        </w:numPr>
+        <w:jc w:val="both"/>
+      </w:pPr>
+      <w:r>
+        <w:t>“</w:t>
+      </w:r>
+      <w:proofErr w:type="spellStart"/>
+      <w:proofErr w:type="gramStart"/>
+      <w:r>
+        <w:t>coloca_peca</w:t>
+      </w:r>
+      <w:proofErr w:type="spellEnd"/>
+      <w:proofErr w:type="gramEnd"/>
+      <w:r>
+        <w:t>(</w:t>
+      </w:r>
+      <w:proofErr w:type="spellStart"/>
+      <w:r>
+        <w:t>Board</w:t>
+      </w:r>
+      <w:proofErr w:type="spellEnd"/>
+      <w:r>
+        <w:t xml:space="preserve">, Peça, X, Y, </w:t>
+      </w:r>
+      <w:proofErr w:type="spellStart"/>
+      <w:r>
+        <w:t>Result</w:t>
+      </w:r>
+      <w:proofErr w:type="spellEnd"/>
+      <w:r>
+        <w:t>)”</w:t>
+      </w:r>
+    </w:p>
+    <w:p>
+      <w:pPr>
+        <w:pStyle w:val="PargrafodaLista"/>
+        <w:numPr>
+          <w:ilvl w:val="1"/>
+          <w:numId w:val="1"/>
+        </w:numPr>
+        <w:jc w:val="both"/>
+      </w:pPr>
+      <w:r>
+        <w:t xml:space="preserve">No predicado, </w:t>
+      </w:r>
+      <w:proofErr w:type="spellStart"/>
+      <w:r>
+        <w:t>Board</w:t>
+      </w:r>
+      <w:proofErr w:type="spellEnd"/>
+      <w:r>
+        <w:t xml:space="preserve"> representa o tabuleiro, X e Y a posição nova da peça e </w:t>
+      </w:r>
+      <w:proofErr w:type="spellStart"/>
+      <w:r>
+        <w:t>Result</w:t>
+      </w:r>
+      <w:proofErr w:type="spellEnd"/>
+      <w:r>
+        <w:t xml:space="preserve"> contém o resultado da jogada (-2 se a posição é inválida, -1 se não foi feito nenhum padrão, maior ou igual a zero indica que foi feito um padrão e qual é o número de peças transparentes – joker – a colocar).</w:t>
+      </w:r>
+    </w:p>
+    <w:p>
+      <w:pPr>
+        <w:pStyle w:val="PargrafodaLista"/>
+        <w:numPr>
+          <w:ilvl w:val="0"/>
+          <w:numId w:val="1"/>
+        </w:numPr>
+        <w:jc w:val="both"/>
+      </w:pPr>
+      <w:r>
+        <w:t>Co</w:t>
       </w:r>
     </w:p>
     <w:p>

</xml_diff>